<commit_message>
Updated Market Research Again
Added conclusion.
</commit_message>
<xml_diff>
--- a/Documentation/Market Research.docx
+++ b/Documentation/Market Research.docx
@@ -12,8 +12,6 @@
           <w:u w:val="single"/>
         </w:rPr>
       </w:pPr>
-      <w:bookmarkStart w:id="0" w:name="_GoBack"/>
-      <w:bookmarkEnd w:id="0"/>
       <w:r>
         <w:rPr>
           <w:rFonts w:asciiTheme="majorHAnsi" w:hAnsiTheme="majorHAnsi"/>
@@ -66,7 +64,49 @@
           <w:sz w:val="24"/>
           <w:szCs w:val="24"/>
         </w:rPr>
-        <w:t>For the market research, I will look at a number of different time management apps already on the market. I will look at their features, including the ways in which they differ from our vision of our apps. I will attempt to compile qualities about the apps commonly considered downfalls and, conversely, qualities commonly considered good features.</w:t>
+        <w:t>For the market research, I will look at a number of different time management apps already on the market. I will look at their features, including the ways in which they di</w:t>
+      </w:r>
+      <w:r>
+        <w:rPr>
+          <w:sz w:val="24"/>
+          <w:szCs w:val="24"/>
+        </w:rPr>
+        <w:t>ffer from our vision of our app</w:t>
+      </w:r>
+      <w:r>
+        <w:rPr>
+          <w:sz w:val="24"/>
+          <w:szCs w:val="24"/>
+        </w:rPr>
+        <w:t>. I will attempt to compile qu</w:t>
+      </w:r>
+      <w:r>
+        <w:rPr>
+          <w:sz w:val="24"/>
+          <w:szCs w:val="24"/>
+        </w:rPr>
+        <w:t xml:space="preserve">alities about the apps </w:t>
+      </w:r>
+      <w:r>
+        <w:rPr>
+          <w:sz w:val="24"/>
+          <w:szCs w:val="24"/>
+        </w:rPr>
+        <w:t>considered downfalls and</w:t>
+      </w:r>
+      <w:r>
+        <w:rPr>
+          <w:sz w:val="24"/>
+          <w:szCs w:val="24"/>
+        </w:rPr>
+        <w:t>, conversely, qualities</w:t>
+      </w:r>
+      <w:r>
+        <w:rPr>
+          <w:sz w:val="24"/>
+          <w:szCs w:val="24"/>
+        </w:rPr>
+        <w:t xml:space="preserve"> considered good features.</w:t>
       </w:r>
     </w:p>
     <w:p>
@@ -123,21 +163,12 @@
         </w:rPr>
         <w:t xml:space="preserve">, </w:t>
       </w:r>
-      <w:proofErr w:type="spellStart"/>
-      <w:r>
-        <w:rPr>
-          <w:sz w:val="24"/>
-          <w:szCs w:val="24"/>
-        </w:rPr>
-        <w:t>iPad</w:t>
-      </w:r>
-      <w:proofErr w:type="spellEnd"/>
-      <w:r>
-        <w:rPr>
-          <w:sz w:val="24"/>
-          <w:szCs w:val="24"/>
-        </w:rPr>
-        <w:t xml:space="preserve"> and iPod touch</w:t>
+      <w:r>
+        <w:rPr>
+          <w:sz w:val="24"/>
+          <w:szCs w:val="24"/>
+        </w:rPr>
+        <w:t>iPad and iPod touch</w:t>
       </w:r>
       <w:r>
         <w:rPr>
@@ -401,23 +432,7 @@
           <w:sz w:val="24"/>
           <w:szCs w:val="24"/>
         </w:rPr>
-        <w:t xml:space="preserve"> both </w:t>
-      </w:r>
-      <w:proofErr w:type="spellStart"/>
-      <w:r>
-        <w:rPr>
-          <w:sz w:val="24"/>
-          <w:szCs w:val="24"/>
-        </w:rPr>
-        <w:t>iOS</w:t>
-      </w:r>
-      <w:proofErr w:type="spellEnd"/>
-      <w:r>
-        <w:rPr>
-          <w:sz w:val="24"/>
-          <w:szCs w:val="24"/>
-        </w:rPr>
-        <w:t xml:space="preserve"> and Android devices.</w:t>
+        <w:t xml:space="preserve"> both iOS and Android devices.</w:t>
       </w:r>
       <w:r>
         <w:rPr>
@@ -622,155 +637,289 @@
           <w:szCs w:val="24"/>
         </w:rPr>
       </w:pPr>
-    </w:p>
-    <w:p>
-      <w:pPr>
-        <w:rPr>
-          <w:sz w:val="24"/>
-          <w:szCs w:val="24"/>
-        </w:rPr>
-      </w:pPr>
-    </w:p>
-    <w:p>
-      <w:pPr>
-        <w:rPr>
-          <w:sz w:val="24"/>
-          <w:szCs w:val="24"/>
-        </w:rPr>
-      </w:pPr>
-    </w:p>
-    <w:p>
-      <w:pPr>
-        <w:rPr>
-          <w:sz w:val="24"/>
-          <w:szCs w:val="24"/>
-        </w:rPr>
-      </w:pPr>
-    </w:p>
-    <w:p>
-      <w:pPr>
-        <w:rPr>
-          <w:sz w:val="24"/>
-          <w:szCs w:val="24"/>
-        </w:rPr>
-      </w:pPr>
-    </w:p>
-    <w:p>
-      <w:pPr>
-        <w:rPr>
-          <w:sz w:val="24"/>
-          <w:szCs w:val="24"/>
-        </w:rPr>
-      </w:pPr>
-    </w:p>
-    <w:p>
-      <w:pPr>
-        <w:rPr>
-          <w:sz w:val="24"/>
-          <w:szCs w:val="24"/>
-        </w:rPr>
-      </w:pPr>
-    </w:p>
-    <w:p>
-      <w:pPr>
-        <w:rPr>
-          <w:sz w:val="24"/>
-          <w:szCs w:val="24"/>
-        </w:rPr>
-      </w:pPr>
-    </w:p>
-    <w:p>
-      <w:pPr>
-        <w:rPr>
-          <w:sz w:val="24"/>
-          <w:szCs w:val="24"/>
-        </w:rPr>
-      </w:pPr>
-    </w:p>
-    <w:p>
-      <w:pPr>
-        <w:rPr>
-          <w:sz w:val="24"/>
-          <w:szCs w:val="24"/>
-        </w:rPr>
-      </w:pPr>
-      <w:r>
-        <w:rPr>
-          <w:sz w:val="24"/>
-          <w:szCs w:val="24"/>
-        </w:rPr>
-        <w:t xml:space="preserve"> </w:t>
-      </w:r>
-    </w:p>
-    <w:p>
-      <w:pPr>
+      <w:r>
+        <w:rPr>
+          <w:sz w:val="24"/>
+          <w:szCs w:val="24"/>
+        </w:rPr>
+        <w:t>i</w:t>
+      </w:r>
+      <w:r>
         <w:rPr>
           <w:b/>
           <w:sz w:val="28"/>
           <w:szCs w:val="28"/>
         </w:rPr>
-      </w:pPr>
-      <w:proofErr w:type="gramStart"/>
-      <w:r>
-        <w:rPr>
+        <w:t>Tunes Calendar App</w:t>
+      </w:r>
+    </w:p>
+    <w:p>
+      <w:pPr>
+        <w:rPr>
+          <w:sz w:val="24"/>
+          <w:szCs w:val="24"/>
+        </w:rPr>
+      </w:pPr>
+      <w:r>
+        <w:rPr>
+          <w:sz w:val="24"/>
+          <w:szCs w:val="24"/>
+        </w:rPr>
+        <w:t xml:space="preserve">This is the default app that comes with iOS devices. </w:t>
+      </w:r>
+    </w:p>
+    <w:p>
+      <w:pPr>
+        <w:rPr>
+          <w:b/>
+          <w:sz w:val="24"/>
+          <w:szCs w:val="24"/>
+        </w:rPr>
+      </w:pPr>
+      <w:r>
+        <w:rPr>
+          <w:b/>
+          <w:sz w:val="24"/>
+          <w:szCs w:val="24"/>
+        </w:rPr>
+        <w:t>Pros</w:t>
+      </w:r>
+    </w:p>
+    <w:p>
+      <w:pPr>
+        <w:rPr>
+          <w:sz w:val="24"/>
+          <w:szCs w:val="24"/>
+        </w:rPr>
+      </w:pPr>
+      <w:r>
+        <w:rPr>
+          <w:sz w:val="24"/>
+          <w:szCs w:val="24"/>
+        </w:rPr>
+        <w:t>—</w:t>
+      </w:r>
+      <w:r>
+        <w:rPr>
+          <w:sz w:val="24"/>
+          <w:szCs w:val="24"/>
+        </w:rPr>
+        <w:t xml:space="preserve">Good timetabling. </w:t>
+      </w:r>
+    </w:p>
+    <w:p>
+      <w:pPr>
+        <w:rPr>
+          <w:sz w:val="24"/>
+          <w:szCs w:val="24"/>
+        </w:rPr>
+      </w:pPr>
+      <w:r>
+        <w:rPr>
+          <w:sz w:val="24"/>
+          <w:szCs w:val="24"/>
+        </w:rPr>
+        <w:t>—</w:t>
+      </w:r>
+      <w:r>
+        <w:rPr>
+          <w:sz w:val="24"/>
+          <w:szCs w:val="24"/>
+        </w:rPr>
+        <w:t xml:space="preserve">Relatively simple to use. </w:t>
+      </w:r>
+    </w:p>
+    <w:p>
+      <w:pPr>
+        <w:rPr>
+          <w:sz w:val="24"/>
+          <w:szCs w:val="24"/>
+        </w:rPr>
+      </w:pPr>
+      <w:r>
+        <w:rPr>
+          <w:sz w:val="24"/>
+          <w:szCs w:val="24"/>
+        </w:rPr>
+        <w:t xml:space="preserve">This is a more general timetabling app not optimised for educational use. It includes a year schedule but events can be added with lengths and repeats. </w:t>
+      </w:r>
+      <w:r>
+        <w:rPr>
+          <w:sz w:val="24"/>
+          <w:szCs w:val="24"/>
+        </w:rPr>
+        <w:t>Alerts can also be used.</w:t>
+      </w:r>
+    </w:p>
+    <w:p>
+      <w:pPr>
+        <w:rPr>
+          <w:sz w:val="24"/>
+          <w:szCs w:val="24"/>
+        </w:rPr>
+      </w:pPr>
+    </w:p>
+    <w:p>
+      <w:pPr>
+        <w:rPr>
+          <w:sz w:val="24"/>
+          <w:szCs w:val="24"/>
+        </w:rPr>
+      </w:pPr>
+    </w:p>
+    <w:p>
+      <w:pPr>
+        <w:rPr>
+          <w:sz w:val="24"/>
+          <w:szCs w:val="24"/>
+        </w:rPr>
+      </w:pPr>
+    </w:p>
+    <w:p>
+      <w:pPr>
+        <w:rPr>
+          <w:b/>
+          <w:sz w:val="24"/>
+          <w:szCs w:val="24"/>
+        </w:rPr>
+      </w:pPr>
+      <w:r>
+        <w:rPr>
+          <w:b/>
+          <w:sz w:val="24"/>
+          <w:szCs w:val="24"/>
+        </w:rPr>
+        <w:lastRenderedPageBreak/>
+        <w:t>Cons</w:t>
+      </w:r>
+    </w:p>
+    <w:p>
+      <w:pPr>
+        <w:rPr>
+          <w:sz w:val="24"/>
+          <w:szCs w:val="24"/>
+        </w:rPr>
+      </w:pPr>
+      <w:r>
+        <w:rPr>
+          <w:sz w:val="24"/>
+          <w:szCs w:val="24"/>
+        </w:rPr>
+        <w:t>—</w:t>
+      </w:r>
+      <w:r>
+        <w:rPr>
+          <w:sz w:val="24"/>
+          <w:szCs w:val="24"/>
+        </w:rPr>
+        <w:t>Not specialised.</w:t>
+      </w:r>
+    </w:p>
+    <w:p>
+      <w:pPr>
+        <w:rPr>
+          <w:sz w:val="24"/>
+          <w:szCs w:val="24"/>
+        </w:rPr>
+      </w:pPr>
+      <w:r>
+        <w:rPr>
+          <w:sz w:val="24"/>
+          <w:szCs w:val="24"/>
+        </w:rPr>
+        <w:t>—</w:t>
+      </w:r>
+      <w:r>
+        <w:rPr>
+          <w:sz w:val="24"/>
+          <w:szCs w:val="24"/>
+        </w:rPr>
+        <w:t>Not visually simple.</w:t>
+      </w:r>
+    </w:p>
+    <w:p>
+      <w:pPr>
+        <w:rPr>
+          <w:sz w:val="24"/>
+          <w:szCs w:val="24"/>
+        </w:rPr>
+      </w:pPr>
+      <w:r>
+        <w:rPr>
+          <w:sz w:val="24"/>
+          <w:szCs w:val="24"/>
+        </w:rPr>
+        <w:t xml:space="preserve"> </w:t>
+      </w:r>
+      <w:r>
+        <w:rPr>
+          <w:sz w:val="24"/>
+          <w:szCs w:val="24"/>
+        </w:rPr>
+        <w:t xml:space="preserve">This app is not as specialised as ours will hopefully be and I find it slightly visually confusing. Hopefully our app will have advantages in these departments. </w:t>
+      </w:r>
+    </w:p>
+    <w:p>
+      <w:pPr>
+        <w:rPr>
+          <w:sz w:val="24"/>
+          <w:szCs w:val="24"/>
+        </w:rPr>
+      </w:pPr>
+    </w:p>
+    <w:p>
+      <w:pPr>
+        <w:rPr>
+          <w:rFonts w:asciiTheme="majorHAnsi" w:hAnsiTheme="majorHAnsi"/>
           <w:b/>
           <w:sz w:val="28"/>
           <w:szCs w:val="28"/>
         </w:rPr>
-        <w:lastRenderedPageBreak/>
-        <w:t>iTunes</w:t>
-      </w:r>
-      <w:proofErr w:type="gramEnd"/>
-      <w:r>
-        <w:rPr>
+      </w:pPr>
+      <w:r>
+        <w:rPr>
+          <w:rFonts w:asciiTheme="majorHAnsi" w:hAnsiTheme="majorHAnsi"/>
           <w:b/>
           <w:sz w:val="28"/>
           <w:szCs w:val="28"/>
         </w:rPr>
-        <w:t xml:space="preserve"> Calendar App</w:t>
-      </w:r>
-    </w:p>
-    <w:p>
-      <w:pPr>
-        <w:rPr>
-          <w:sz w:val="24"/>
-          <w:szCs w:val="24"/>
-        </w:rPr>
-      </w:pPr>
-      <w:r>
-        <w:rPr>
-          <w:sz w:val="24"/>
-          <w:szCs w:val="24"/>
-        </w:rPr>
-        <w:t xml:space="preserve">This is the default app that comes with </w:t>
-      </w:r>
-      <w:proofErr w:type="spellStart"/>
-      <w:r>
-        <w:rPr>
-          <w:sz w:val="24"/>
-          <w:szCs w:val="24"/>
-        </w:rPr>
-        <w:t>iOS</w:t>
-      </w:r>
-      <w:proofErr w:type="spellEnd"/>
-      <w:r>
-        <w:rPr>
-          <w:sz w:val="24"/>
-          <w:szCs w:val="24"/>
-        </w:rPr>
-        <w:t xml:space="preserve"> devices. </w:t>
-      </w:r>
-    </w:p>
-    <w:p>
-      <w:pPr>
-        <w:rPr>
-          <w:b/>
-          <w:sz w:val="24"/>
-          <w:szCs w:val="24"/>
-        </w:rPr>
-      </w:pPr>
-      <w:r>
-        <w:rPr>
+        <w:t>Timetable</w:t>
+      </w:r>
+    </w:p>
+    <w:p>
+      <w:pPr>
+        <w:rPr>
+          <w:sz w:val="24"/>
+          <w:szCs w:val="24"/>
+        </w:rPr>
+      </w:pPr>
+      <w:r>
+        <w:rPr>
+          <w:sz w:val="24"/>
+          <w:szCs w:val="24"/>
+        </w:rPr>
+        <w:t xml:space="preserve">Timetable is a free Android app by Gabriel Ittner. </w:t>
+      </w:r>
+      <w:r>
+        <w:rPr>
+          <w:sz w:val="24"/>
+          <w:szCs w:val="24"/>
+        </w:rPr>
+        <w:t>It has 500,000+ downloads.</w:t>
+      </w:r>
+    </w:p>
+    <w:p>
+      <w:pPr>
+        <w:rPr>
+          <w:rFonts w:asciiTheme="majorHAnsi" w:hAnsiTheme="majorHAnsi"/>
+          <w:b/>
+          <w:sz w:val="24"/>
+          <w:szCs w:val="24"/>
+        </w:rPr>
+      </w:pPr>
+      <w:r>
+        <w:rPr>
+          <w:rFonts w:asciiTheme="majorHAnsi" w:hAnsiTheme="majorHAnsi"/>
           <w:b/>
           <w:sz w:val="24"/>
           <w:szCs w:val="24"/>
@@ -790,71 +939,64 @@
           <w:sz w:val="24"/>
           <w:szCs w:val="24"/>
         </w:rPr>
-        <w:t>—</w:t>
-      </w:r>
-      <w:r>
-        <w:rPr>
-          <w:sz w:val="24"/>
-          <w:szCs w:val="24"/>
-        </w:rPr>
-        <w:t xml:space="preserve">Good timetabling. </w:t>
-      </w:r>
-    </w:p>
-    <w:p>
-      <w:pPr>
-        <w:rPr>
-          <w:sz w:val="24"/>
-          <w:szCs w:val="24"/>
-        </w:rPr>
-      </w:pPr>
-      <w:r>
-        <w:rPr>
-          <w:sz w:val="24"/>
-          <w:szCs w:val="24"/>
-        </w:rPr>
-        <w:t>—</w:t>
-      </w:r>
-      <w:r>
-        <w:rPr>
-          <w:sz w:val="24"/>
-          <w:szCs w:val="24"/>
-        </w:rPr>
-        <w:t xml:space="preserve">Relatively simple to use. </w:t>
-      </w:r>
-    </w:p>
-    <w:p>
-      <w:pPr>
-        <w:rPr>
-          <w:b/>
-          <w:sz w:val="24"/>
-          <w:szCs w:val="24"/>
-        </w:rPr>
-      </w:pPr>
-      <w:r>
-        <w:rPr>
-          <w:sz w:val="24"/>
-          <w:szCs w:val="24"/>
-        </w:rPr>
-        <w:t xml:space="preserve">This is a more general timetabling app not optimised for educational use. It includes a year schedule but events can be added with lengths and repeats. </w:t>
-      </w:r>
-      <w:r>
-        <w:rPr>
-          <w:sz w:val="24"/>
-          <w:szCs w:val="24"/>
-        </w:rPr>
-        <w:t>Alerts can also be used.</w:t>
-      </w:r>
-    </w:p>
-    <w:p>
-      <w:pPr>
-        <w:rPr>
-          <w:b/>
-          <w:sz w:val="24"/>
-          <w:szCs w:val="24"/>
-        </w:rPr>
-      </w:pPr>
-      <w:r>
-        <w:rPr>
+        <w:t xml:space="preserve">—Very solid timetabling capabilities. </w:t>
+      </w:r>
+    </w:p>
+    <w:p>
+      <w:pPr>
+        <w:rPr>
+          <w:sz w:val="24"/>
+          <w:szCs w:val="24"/>
+        </w:rPr>
+      </w:pPr>
+      <w:r>
+        <w:rPr>
+          <w:sz w:val="24"/>
+          <w:szCs w:val="24"/>
+        </w:rPr>
+        <w:t xml:space="preserve">—Very good presentation. </w:t>
+      </w:r>
+    </w:p>
+    <w:p>
+      <w:pPr>
+        <w:rPr>
+          <w:sz w:val="24"/>
+          <w:szCs w:val="24"/>
+        </w:rPr>
+      </w:pPr>
+      <w:r>
+        <w:rPr>
+          <w:sz w:val="24"/>
+          <w:szCs w:val="24"/>
+        </w:rPr>
+        <w:t>—Lesson and task notification.</w:t>
+      </w:r>
+    </w:p>
+    <w:p>
+      <w:pPr>
+        <w:rPr>
+          <w:sz w:val="24"/>
+          <w:szCs w:val="24"/>
+        </w:rPr>
+      </w:pPr>
+      <w:r>
+        <w:rPr>
+          <w:sz w:val="24"/>
+          <w:szCs w:val="24"/>
+        </w:rPr>
+        <w:t>This app looks very nice and has very good options for timetabling. It has lots of different options such as multi-week timetables, notifications, and even themes.</w:t>
+      </w:r>
+    </w:p>
+    <w:p>
+      <w:pPr>
+        <w:rPr>
+          <w:sz w:val="24"/>
+          <w:szCs w:val="24"/>
+        </w:rPr>
+      </w:pPr>
+      <w:r>
+        <w:rPr>
+          <w:rFonts w:asciiTheme="majorHAnsi" w:hAnsiTheme="majorHAnsi"/>
           <w:b/>
           <w:sz w:val="24"/>
           <w:szCs w:val="24"/>
@@ -874,249 +1016,65 @@
           <w:sz w:val="24"/>
           <w:szCs w:val="24"/>
         </w:rPr>
-        <w:t>—</w:t>
-      </w:r>
-      <w:r>
-        <w:rPr>
-          <w:sz w:val="24"/>
-          <w:szCs w:val="24"/>
-        </w:rPr>
-        <w:t>Not specialised.</w:t>
-      </w:r>
-    </w:p>
-    <w:p>
-      <w:pPr>
-        <w:rPr>
-          <w:sz w:val="24"/>
-          <w:szCs w:val="24"/>
-        </w:rPr>
-      </w:pPr>
-      <w:r>
-        <w:rPr>
-          <w:sz w:val="24"/>
-          <w:szCs w:val="24"/>
-        </w:rPr>
-        <w:t>—</w:t>
-      </w:r>
-      <w:r>
-        <w:rPr>
-          <w:sz w:val="24"/>
-          <w:szCs w:val="24"/>
-        </w:rPr>
-        <w:t>Not visually simple.</w:t>
-      </w:r>
-    </w:p>
-    <w:p>
-      <w:pPr>
-        <w:rPr>
-          <w:sz w:val="24"/>
-          <w:szCs w:val="24"/>
-        </w:rPr>
-      </w:pPr>
+        <w:t xml:space="preserve">—Only 4 weeks can be timetabled for. </w:t>
+      </w:r>
+    </w:p>
+    <w:p>
+      <w:pPr>
+        <w:rPr>
+          <w:sz w:val="24"/>
+          <w:szCs w:val="24"/>
+        </w:rPr>
+      </w:pPr>
+      <w:r>
+        <w:rPr>
+          <w:sz w:val="24"/>
+          <w:szCs w:val="24"/>
+        </w:rPr>
+        <w:t>The main advantages our app should have over solid timetabling apps like this one are the Newcastle University specific options we can include.</w:t>
+      </w:r>
+    </w:p>
+    <w:p>
+      <w:pPr>
+        <w:rPr>
+          <w:rFonts w:asciiTheme="majorHAnsi" w:hAnsiTheme="majorHAnsi"/>
+          <w:sz w:val="32"/>
+          <w:szCs w:val="32"/>
+          <w:u w:val="single"/>
+        </w:rPr>
+      </w:pPr>
+      <w:r>
+        <w:rPr>
+          <w:rFonts w:asciiTheme="majorHAnsi" w:hAnsiTheme="majorHAnsi"/>
+          <w:sz w:val="32"/>
+          <w:szCs w:val="32"/>
+          <w:u w:val="single"/>
+        </w:rPr>
+        <w:t>Conclusion</w:t>
+      </w:r>
+    </w:p>
+    <w:p>
+      <w:pPr>
+        <w:rPr>
+          <w:sz w:val="24"/>
+          <w:szCs w:val="24"/>
+        </w:rPr>
+      </w:pPr>
+      <w:r>
+        <w:rPr>
+          <w:sz w:val="24"/>
+          <w:szCs w:val="24"/>
+        </w:rPr>
+        <w:t>There are many good timetabling apps on the market. There are many quality apps that specialise in educational purposes as well and some of them are free. Our app will need to have some special features these do not in order to be marketable, we need to take advantage of being able to grab timetables from a database and hopefully be able to add many specific functions to the app to make it especially useful to people at Newcastle University. In my opinion, it is therefore very important we make our app not only a solid timetabling app, but give it specific features that someone using such an app around campus at Newcastle University would find useful.</w:t>
+      </w:r>
+      <w:bookmarkStart w:id="0" w:name="_GoBack"/>
+      <w:bookmarkEnd w:id="0"/>
       <w:r>
         <w:rPr>
           <w:sz w:val="24"/>
           <w:szCs w:val="24"/>
         </w:rPr>
         <w:t xml:space="preserve"> </w:t>
-      </w:r>
-      <w:r>
-        <w:rPr>
-          <w:sz w:val="24"/>
-          <w:szCs w:val="24"/>
-        </w:rPr>
-        <w:t xml:space="preserve">This app is not as specialised as ours will hopefully be and I find it slightly visually confusing. Hopefully our app will have advantages in these departments. </w:t>
-      </w:r>
-    </w:p>
-    <w:p>
-      <w:pPr>
-        <w:rPr>
-          <w:sz w:val="24"/>
-          <w:szCs w:val="24"/>
-        </w:rPr>
-      </w:pPr>
-    </w:p>
-    <w:p>
-      <w:pPr>
-        <w:rPr>
-          <w:rFonts w:asciiTheme="majorHAnsi" w:hAnsiTheme="majorHAnsi"/>
-          <w:b/>
-          <w:sz w:val="28"/>
-          <w:szCs w:val="28"/>
-        </w:rPr>
-      </w:pPr>
-      <w:r>
-        <w:rPr>
-          <w:rFonts w:asciiTheme="majorHAnsi" w:hAnsiTheme="majorHAnsi"/>
-          <w:b/>
-          <w:sz w:val="28"/>
-          <w:szCs w:val="28"/>
-        </w:rPr>
-        <w:t>Timetable</w:t>
-      </w:r>
-    </w:p>
-    <w:p>
-      <w:pPr>
-        <w:rPr>
-          <w:sz w:val="24"/>
-          <w:szCs w:val="24"/>
-        </w:rPr>
-      </w:pPr>
-      <w:r>
-        <w:rPr>
-          <w:sz w:val="24"/>
-          <w:szCs w:val="24"/>
-        </w:rPr>
-        <w:t xml:space="preserve">Timetable is a free Android app by Gabriel </w:t>
-      </w:r>
-      <w:proofErr w:type="spellStart"/>
-      <w:r>
-        <w:rPr>
-          <w:sz w:val="24"/>
-          <w:szCs w:val="24"/>
-        </w:rPr>
-        <w:t>Ittner</w:t>
-      </w:r>
-      <w:proofErr w:type="spellEnd"/>
-      <w:r>
-        <w:rPr>
-          <w:sz w:val="24"/>
-          <w:szCs w:val="24"/>
-        </w:rPr>
-        <w:t xml:space="preserve">. </w:t>
-      </w:r>
-      <w:r>
-        <w:rPr>
-          <w:sz w:val="24"/>
-          <w:szCs w:val="24"/>
-        </w:rPr>
-        <w:t>It has 500,000+ downloads.</w:t>
-      </w:r>
-    </w:p>
-    <w:p>
-      <w:pPr>
-        <w:rPr>
-          <w:rFonts w:asciiTheme="majorHAnsi" w:hAnsiTheme="majorHAnsi"/>
-          <w:b/>
-          <w:sz w:val="24"/>
-          <w:szCs w:val="24"/>
-        </w:rPr>
-      </w:pPr>
-      <w:r>
-        <w:rPr>
-          <w:rFonts w:asciiTheme="majorHAnsi" w:hAnsiTheme="majorHAnsi"/>
-          <w:b/>
-          <w:sz w:val="24"/>
-          <w:szCs w:val="24"/>
-        </w:rPr>
-        <w:t>Pros</w:t>
-      </w:r>
-    </w:p>
-    <w:p>
-      <w:pPr>
-        <w:rPr>
-          <w:sz w:val="24"/>
-          <w:szCs w:val="24"/>
-        </w:rPr>
-      </w:pPr>
-      <w:r>
-        <w:rPr>
-          <w:sz w:val="24"/>
-          <w:szCs w:val="24"/>
-        </w:rPr>
-        <w:t xml:space="preserve">—Very solid timetabling capabilities. </w:t>
-      </w:r>
-    </w:p>
-    <w:p>
-      <w:pPr>
-        <w:rPr>
-          <w:sz w:val="24"/>
-          <w:szCs w:val="24"/>
-        </w:rPr>
-      </w:pPr>
-      <w:r>
-        <w:rPr>
-          <w:sz w:val="24"/>
-          <w:szCs w:val="24"/>
-        </w:rPr>
-        <w:t xml:space="preserve">—Very good presentation. </w:t>
-      </w:r>
-    </w:p>
-    <w:p>
-      <w:pPr>
-        <w:rPr>
-          <w:sz w:val="24"/>
-          <w:szCs w:val="24"/>
-        </w:rPr>
-      </w:pPr>
-      <w:r>
-        <w:rPr>
-          <w:sz w:val="24"/>
-          <w:szCs w:val="24"/>
-        </w:rPr>
-        <w:t>—Lesson and task notification.</w:t>
-      </w:r>
-    </w:p>
-    <w:p>
-      <w:pPr>
-        <w:rPr>
-          <w:sz w:val="24"/>
-          <w:szCs w:val="24"/>
-        </w:rPr>
-      </w:pPr>
-      <w:r>
-        <w:rPr>
-          <w:sz w:val="24"/>
-          <w:szCs w:val="24"/>
-        </w:rPr>
-        <w:t>This app looks very nice and has very good options for timetabling. It has lots of different options such as multi-week timetables, notifications, and even themes.</w:t>
-      </w:r>
-    </w:p>
-    <w:p>
-      <w:pPr>
-        <w:rPr>
-          <w:sz w:val="24"/>
-          <w:szCs w:val="24"/>
-        </w:rPr>
-      </w:pPr>
-      <w:r>
-        <w:rPr>
-          <w:rFonts w:asciiTheme="majorHAnsi" w:hAnsiTheme="majorHAnsi"/>
-          <w:b/>
-          <w:sz w:val="24"/>
-          <w:szCs w:val="24"/>
-        </w:rPr>
-        <w:t>Cons</w:t>
-      </w:r>
-    </w:p>
-    <w:p>
-      <w:pPr>
-        <w:rPr>
-          <w:sz w:val="24"/>
-          <w:szCs w:val="24"/>
-        </w:rPr>
-      </w:pPr>
-      <w:r>
-        <w:rPr>
-          <w:sz w:val="24"/>
-          <w:szCs w:val="24"/>
-        </w:rPr>
-        <w:t xml:space="preserve">—Only 4 weeks can be timetabled for. </w:t>
-      </w:r>
-    </w:p>
-    <w:p>
-      <w:pPr>
-        <w:rPr>
-          <w:sz w:val="24"/>
-          <w:szCs w:val="24"/>
-        </w:rPr>
-      </w:pPr>
-      <w:r>
-        <w:rPr>
-          <w:sz w:val="24"/>
-          <w:szCs w:val="24"/>
-        </w:rPr>
-        <w:t xml:space="preserve">The main advantages our app should have over solid timetabling apps like this one are the Newcastle University specific options we can include. </w:t>
       </w:r>
     </w:p>
     <w:p>

</xml_diff>